<commit_message>
css en html how solar works
grid werkend
bezig met hamburger
anders mis overkopieren naar andere pagina's
</commit_message>
<xml_diff>
--- a/2021 B1 Webmarkup Assessment Guide V208 - FINAL.docx
+++ b/2021 B1 Webmarkup Assessment Guide V208 - FINAL.docx
@@ -10,7 +10,6 @@
           <w:docPartUnique/>
         </w:docPartObj>
       </w:sdtPr>
-      <w:sdtEndPr/>
       <w:sdtContent>
         <w:p/>
         <w:p>
@@ -117,15 +116,24 @@
                                     <w:dataBinding w:prefixMappings="xmlns:ns0='http://purl.org/dc/elements/1.1/' xmlns:ns1='http://schemas.openxmlformats.org/package/2006/metadata/core-properties' " w:xpath="/ns1:coreProperties[1]/ns0:title[1]" w:storeItemID="{6C3C8BC8-F283-45AE-878A-BAB7291924A1}"/>
                                     <w:text/>
                                   </w:sdtPr>
-                                  <w:sdtEndPr/>
                                   <w:sdtContent>
+                                    <w:proofErr w:type="spellStart"/>
                                     <w:r>
                                       <w:rPr>
                                         <w:color w:val="052F61" w:themeColor="accent1"/>
                                         <w:sz w:val="72"/>
                                         <w:szCs w:val="72"/>
                                       </w:rPr>
-                                      <w:t>WebMarkup   Assessment guide</w:t>
+                                      <w:t>WebMarkup</w:t>
+                                    </w:r>
+                                    <w:proofErr w:type="spellEnd"/>
+                                    <w:r>
+                                      <w:rPr>
+                                        <w:color w:val="052F61" w:themeColor="accent1"/>
+                                        <w:sz w:val="72"/>
+                                        <w:szCs w:val="72"/>
+                                      </w:rPr>
+                                      <w:t xml:space="preserve">   Assessment guide</w:t>
                                     </w:r>
                                   </w:sdtContent>
                                 </w:sdt>
@@ -161,27 +169,7 @@
                                     <w:lang w:val="nl-NL"/>
                                   </w:rPr>
                                   <w:tab/>
-                                </w:r>
-                                <w:r>
-                                  <w:rPr>
-                                    <w:rFonts w:hint="cs"/>
-                                    <w:lang w:val="nl-NL"/>
-                                  </w:rPr>
-                                  <w:t xml:space="preserve">Mr. </w:t>
-                                </w:r>
-                                <w:r>
-                                  <w:rPr>
-                                    <w:rFonts w:hint="cs"/>
-                                    <w:lang w:val="nl-NL"/>
-                                  </w:rPr>
-                                  <w:t>Micha van der Meer</w:t>
-                                </w:r>
-                                <w:r>
-                                  <w:rPr>
-                                    <w:rFonts w:hint="cs"/>
-                                    <w:lang w:val="nl-NL"/>
-                                  </w:rPr>
-                                  <w:t xml:space="preserve"> BEc</w:t>
+                                  <w:t>Mr. Micha van der Meer BEc</w:t>
                                 </w:r>
                                 <w:r>
                                   <w:rPr>
@@ -210,11 +198,19 @@
                                     <w:lang w:val="en-US"/>
                                   </w:rPr>
                                 </w:pPr>
+                                <w:proofErr w:type="gramStart"/>
                                 <w:r>
                                   <w:rPr>
                                     <w:rFonts w:hint="cs"/>
                                   </w:rPr>
-                                  <w:t xml:space="preserve">EMAIL : </w:t>
+                                  <w:t>EMAIL :</w:t>
+                                </w:r>
+                                <w:proofErr w:type="gramEnd"/>
+                                <w:r>
+                                  <w:rPr>
+                                    <w:rFonts w:hint="cs"/>
+                                  </w:rPr>
+                                  <w:t xml:space="preserve"> </w:t>
                                 </w:r>
                                 <w:r>
                                   <w:rPr>
@@ -283,7 +279,7 @@
                       <w:txbxContent>
                         <w:p>
                           <w:pPr>
-                            <w:pStyle w:val="Geenafstand"/>
+                            <w:pStyle w:val="NoSpacing"/>
                             <w:spacing w:before="40" w:after="560" w:line="216" w:lineRule="auto"/>
                             <w:rPr>
                               <w:color w:val="052F61" w:themeColor="accent1"/>
@@ -304,7 +300,6 @@
                               <w:dataBinding w:prefixMappings="xmlns:ns0='http://purl.org/dc/elements/1.1/' xmlns:ns1='http://schemas.openxmlformats.org/package/2006/metadata/core-properties' " w:xpath="/ns1:coreProperties[1]/ns0:title[1]" w:storeItemID="{6C3C8BC8-F283-45AE-878A-BAB7291924A1}"/>
                               <w:text/>
                             </w:sdtPr>
-                            <w:sdtEndPr/>
                             <w:sdtContent>
                               <w:proofErr w:type="spellStart"/>
                               <w:r>
@@ -329,7 +324,7 @@
                         </w:p>
                         <w:p>
                           <w:pPr>
-                            <w:pStyle w:val="Geenafstand"/>
+                            <w:pStyle w:val="NoSpacing"/>
                           </w:pPr>
                           <w:r>
                             <w:rPr>
@@ -340,7 +335,7 @@
                         </w:p>
                         <w:p>
                           <w:pPr>
-                            <w:pStyle w:val="Geenafstand"/>
+                            <w:pStyle w:val="NoSpacing"/>
                             <w:rPr>
                               <w:lang w:val="nl-NL"/>
                             </w:rPr>
@@ -358,37 +353,8 @@
                               <w:lang w:val="nl-NL"/>
                             </w:rPr>
                             <w:tab/>
+                            <w:t>Mr. Micha van der Meer BEc</w:t>
                           </w:r>
-                          <w:r>
-                            <w:rPr>
-                              <w:rFonts w:hint="cs"/>
-                              <w:lang w:val="nl-NL"/>
-                            </w:rPr>
-                            <w:t xml:space="preserve">Mr. </w:t>
-                          </w:r>
-                          <w:r>
-                            <w:rPr>
-                              <w:rFonts w:hint="cs"/>
-                              <w:lang w:val="nl-NL"/>
-                            </w:rPr>
-                            <w:t>Micha van der Meer</w:t>
-                          </w:r>
-                          <w:r>
-                            <w:rPr>
-                              <w:rFonts w:hint="cs"/>
-                              <w:lang w:val="nl-NL"/>
-                            </w:rPr>
-                            <w:t xml:space="preserve"> </w:t>
-                          </w:r>
-                          <w:proofErr w:type="spellStart"/>
-                          <w:r>
-                            <w:rPr>
-                              <w:rFonts w:hint="cs"/>
-                              <w:lang w:val="nl-NL"/>
-                            </w:rPr>
-                            <w:t>BEc</w:t>
-                          </w:r>
-                          <w:proofErr w:type="spellEnd"/>
                           <w:r>
                             <w:rPr>
                               <w:lang w:val="nl-NL"/>
@@ -411,16 +377,24 @@
                         </w:p>
                         <w:p>
                           <w:pPr>
-                            <w:pStyle w:val="Geenafstand"/>
+                            <w:pStyle w:val="NoSpacing"/>
                             <w:rPr>
                               <w:lang w:val="en-US"/>
                             </w:rPr>
                           </w:pPr>
+                          <w:proofErr w:type="gramStart"/>
                           <w:r>
                             <w:rPr>
                               <w:rFonts w:hint="cs"/>
                             </w:rPr>
-                            <w:t xml:space="preserve">EMAIL : </w:t>
+                            <w:t>EMAIL :</w:t>
+                          </w:r>
+                          <w:proofErr w:type="gramEnd"/>
+                          <w:r>
+                            <w:rPr>
+                              <w:rFonts w:hint="cs"/>
+                            </w:rPr>
+                            <w:t xml:space="preserve"> </w:t>
                           </w:r>
                           <w:r>
                             <w:rPr>
@@ -446,7 +420,7 @@
                         </w:p>
                         <w:p>
                           <w:pPr>
-                            <w:pStyle w:val="Geenafstand"/>
+                            <w:pStyle w:val="NoSpacing"/>
                             <w:spacing w:before="80" w:after="40"/>
                             <w:rPr>
                               <w:caps/>
@@ -559,15 +533,7 @@
                                     <w:sz w:val="24"/>
                                     <w:szCs w:val="24"/>
                                   </w:rPr>
-                                  <w:t>V20</w:t>
-                                </w:r>
-                                <w:r>
-                                  <w:rPr>
-                                    <w:color w:val="FFFFFF" w:themeColor="background1"/>
-                                    <w:sz w:val="24"/>
-                                    <w:szCs w:val="24"/>
-                                  </w:rPr>
-                                  <w:t>8</w:t>
+                                  <w:t>V208</w:t>
                                 </w:r>
                               </w:p>
                               <w:sdt>
@@ -588,7 +554,6 @@
                                     <w:calendar w:val="gregorian"/>
                                   </w:date>
                                 </w:sdtPr>
-                                <w:sdtEndPr/>
                                 <w:sdtContent>
                                   <w:p>
                                     <w:pPr>
@@ -608,21 +573,14 @@
                                       </w:rPr>
                                       <w:t>B</w:t>
                                     </w:r>
+                                    <w:proofErr w:type="gramStart"/>
                                     <w:r>
                                       <w:rPr>
                                         <w:color w:val="FFFFFF" w:themeColor="background1"/>
                                         <w:sz w:val="24"/>
                                         <w:szCs w:val="24"/>
                                       </w:rPr>
-                                      <w:t>1</w:t>
-                                    </w:r>
-                                    <w:r>
-                                      <w:rPr>
-                                        <w:color w:val="FFFFFF" w:themeColor="background1"/>
-                                        <w:sz w:val="24"/>
-                                        <w:szCs w:val="24"/>
-                                      </w:rPr>
-                                      <w:t xml:space="preserve">  </w:t>
+                                      <w:t xml:space="preserve">1  </w:t>
                                     </w:r>
                                     <w:r>
                                       <w:rPr>
@@ -633,6 +591,7 @@
                                       </w:rPr>
                                       <w:t>20</w:t>
                                     </w:r>
+                                    <w:proofErr w:type="gramEnd"/>
                                     <w:r>
                                       <w:rPr>
                                         <w:color w:val="FFFFFF" w:themeColor="background1"/>
@@ -640,16 +599,7 @@
                                         <w:szCs w:val="24"/>
                                         <w:lang w:val="nl-NL"/>
                                       </w:rPr>
-                                      <w:t>/</w:t>
-                                    </w:r>
-                                    <w:r>
-                                      <w:rPr>
-                                        <w:color w:val="FFFFFF" w:themeColor="background1"/>
-                                        <w:sz w:val="24"/>
-                                        <w:szCs w:val="24"/>
-                                        <w:lang w:val="nl-NL"/>
-                                      </w:rPr>
-                                      <w:t>21</w:t>
+                                      <w:t>/21</w:t>
                                     </w:r>
                                   </w:p>
                                 </w:sdtContent>
@@ -683,7 +633,7 @@
                       <w:txbxContent>
                         <w:p>
                           <w:pPr>
-                            <w:pStyle w:val="Geenafstand"/>
+                            <w:pStyle w:val="NoSpacing"/>
                             <w:jc w:val="right"/>
                             <w:rPr>
                               <w:color w:val="FFFFFF" w:themeColor="background1"/>
@@ -694,7 +644,7 @@
                         </w:p>
                         <w:p>
                           <w:pPr>
-                            <w:pStyle w:val="Geenafstand"/>
+                            <w:pStyle w:val="NoSpacing"/>
                             <w:jc w:val="right"/>
                             <w:rPr>
                               <w:color w:val="FFFFFF" w:themeColor="background1"/>
@@ -708,15 +658,7 @@
                               <w:sz w:val="24"/>
                               <w:szCs w:val="24"/>
                             </w:rPr>
-                            <w:t>V20</w:t>
-                          </w:r>
-                          <w:r>
-                            <w:rPr>
-                              <w:color w:val="FFFFFF" w:themeColor="background1"/>
-                              <w:sz w:val="24"/>
-                              <w:szCs w:val="24"/>
-                            </w:rPr>
-                            <w:t>8</w:t>
+                            <w:t>V208</w:t>
                           </w:r>
                         </w:p>
                         <w:sdt>
@@ -737,11 +679,10 @@
                               <w:calendar w:val="gregorian"/>
                             </w:date>
                           </w:sdtPr>
-                          <w:sdtEndPr/>
                           <w:sdtContent>
                             <w:p>
                               <w:pPr>
-                                <w:pStyle w:val="Geenafstand"/>
+                                <w:pStyle w:val="NoSpacing"/>
                                 <w:jc w:val="right"/>
                                 <w:rPr>
                                   <w:color w:val="FFFFFF" w:themeColor="background1"/>
@@ -757,21 +698,14 @@
                                 </w:rPr>
                                 <w:t>B</w:t>
                               </w:r>
+                              <w:proofErr w:type="gramStart"/>
                               <w:r>
                                 <w:rPr>
                                   <w:color w:val="FFFFFF" w:themeColor="background1"/>
                                   <w:sz w:val="24"/>
                                   <w:szCs w:val="24"/>
                                 </w:rPr>
-                                <w:t>1</w:t>
-                              </w:r>
-                              <w:r>
-                                <w:rPr>
-                                  <w:color w:val="FFFFFF" w:themeColor="background1"/>
-                                  <w:sz w:val="24"/>
-                                  <w:szCs w:val="24"/>
-                                </w:rPr>
-                                <w:t xml:space="preserve">  </w:t>
+                                <w:t xml:space="preserve">1  </w:t>
                               </w:r>
                               <w:r>
                                 <w:rPr>
@@ -782,6 +716,7 @@
                                 </w:rPr>
                                 <w:t>20</w:t>
                               </w:r>
+                              <w:proofErr w:type="gramEnd"/>
                               <w:r>
                                 <w:rPr>
                                   <w:color w:val="FFFFFF" w:themeColor="background1"/>
@@ -789,16 +724,7 @@
                                   <w:szCs w:val="24"/>
                                   <w:lang w:val="nl-NL"/>
                                 </w:rPr>
-                                <w:t>/</w:t>
-                              </w:r>
-                              <w:r>
-                                <w:rPr>
-                                  <w:color w:val="FFFFFF" w:themeColor="background1"/>
-                                  <w:sz w:val="24"/>
-                                  <w:szCs w:val="24"/>
-                                  <w:lang w:val="nl-NL"/>
-                                </w:rPr>
-                                <w:t>21</w:t>
+                                <w:t>/21</w:t>
                               </w:r>
                             </w:p>
                           </w:sdtContent>
@@ -2256,7 +2182,15 @@
         <w:t>Mr. Freder</w:t>
       </w:r>
       <w:r>
-        <w:t xml:space="preserve">ik Harrems </w:t>
+        <w:t xml:space="preserve">ik </w:t>
+      </w:r>
+      <w:proofErr w:type="spellStart"/>
+      <w:r>
+        <w:t>Harrems</w:t>
+      </w:r>
+      <w:proofErr w:type="spellEnd"/>
+      <w:r>
+        <w:t xml:space="preserve"> </w:t>
       </w:r>
       <w:r>
         <w:t xml:space="preserve">is a successful </w:t>
@@ -2265,8 +2199,13 @@
         <w:t>insurance specialist</w:t>
       </w:r>
       <w:r>
-        <w:t xml:space="preserve"> from Purmerend</w:t>
-      </w:r>
+        <w:t xml:space="preserve"> from </w:t>
+      </w:r>
+      <w:proofErr w:type="spellStart"/>
+      <w:r>
+        <w:t>Purmerend</w:t>
+      </w:r>
+      <w:proofErr w:type="spellEnd"/>
       <w:r>
         <w:t>.</w:t>
       </w:r>
@@ -2309,9 +2248,19 @@
       <w:r>
         <w:t>a company called “</w:t>
       </w:r>
-      <w:r>
-        <w:t>Harrems Zonnepanelen</w:t>
-      </w:r>
+      <w:proofErr w:type="spellStart"/>
+      <w:r>
+        <w:t>Harrems</w:t>
+      </w:r>
+      <w:proofErr w:type="spellEnd"/>
+      <w:r>
+        <w:t xml:space="preserve"> </w:t>
+      </w:r>
+      <w:proofErr w:type="spellStart"/>
+      <w:r>
+        <w:t>Zonnepanelen</w:t>
+      </w:r>
+      <w:proofErr w:type="spellEnd"/>
       <w:r>
         <w:t>”</w:t>
       </w:r>
@@ -2386,7 +2335,15 @@
     </w:p>
     <w:p>
       <w:r>
-        <w:t xml:space="preserve">Mr. Frederik Harrems did some research </w:t>
+        <w:t xml:space="preserve">Mr. Frederik </w:t>
+      </w:r>
+      <w:proofErr w:type="spellStart"/>
+      <w:r>
+        <w:t>Harrems</w:t>
+      </w:r>
+      <w:proofErr w:type="spellEnd"/>
+      <w:r>
+        <w:t xml:space="preserve"> did some research </w:t>
       </w:r>
       <w:r>
         <w:t xml:space="preserve">for you already and pre-selected quality products.  </w:t>
@@ -2394,7 +2351,15 @@
     </w:p>
     <w:p>
       <w:r>
-        <w:t>If you use content from the owners please ask the owners for permission.</w:t>
+        <w:t xml:space="preserve">If you use content from the </w:t>
+      </w:r>
+      <w:proofErr w:type="gramStart"/>
+      <w:r>
+        <w:t>owners</w:t>
+      </w:r>
+      <w:proofErr w:type="gramEnd"/>
+      <w:r>
+        <w:t xml:space="preserve"> please ask the owners for permission.</w:t>
       </w:r>
     </w:p>
     <w:p>
@@ -2989,7 +2954,15 @@
         <w:t xml:space="preserve"> the title</w:t>
       </w:r>
       <w:r>
-        <w:t>. Example “InHolland solar energ</w:t>
+        <w:t>. Example “</w:t>
+      </w:r>
+      <w:proofErr w:type="spellStart"/>
+      <w:r>
+        <w:t>InHolland</w:t>
+      </w:r>
+      <w:proofErr w:type="spellEnd"/>
+      <w:r>
+        <w:t xml:space="preserve"> solar energ</w:t>
       </w:r>
       <w:r>
         <w:t>y</w:t>
@@ -3024,6 +2997,7 @@
       <w:r>
         <w:t xml:space="preserve">the </w:t>
       </w:r>
+      <w:proofErr w:type="gramStart"/>
       <w:r>
         <w:t>payoff</w:t>
       </w:r>
@@ -3031,7 +3005,11 @@
         <w:t xml:space="preserve"> </w:t>
       </w:r>
       <w:r>
-        <w:t>. Example “Make the world a better place”</w:t>
+        <w:t>.</w:t>
+      </w:r>
+      <w:proofErr w:type="gramEnd"/>
+      <w:r>
+        <w:t xml:space="preserve"> Example “Make the world a better place”</w:t>
       </w:r>
       <w:r>
         <w:t>.</w:t>
@@ -3172,8 +3150,13 @@
         </w:numPr>
       </w:pPr>
       <w:r>
-        <w:t>Mobile website is using a hamburger menu with only html and css</w:t>
-      </w:r>
+        <w:t xml:space="preserve">Mobile website is using a hamburger menu with only html and </w:t>
+      </w:r>
+      <w:proofErr w:type="spellStart"/>
+      <w:r>
+        <w:t>css</w:t>
+      </w:r>
+      <w:proofErr w:type="spellEnd"/>
       <w:r>
         <w:t>.</w:t>
       </w:r>
@@ -3208,11 +3191,16 @@
         <w:t>, tablet</w:t>
       </w:r>
       <w:r>
-        <w:t xml:space="preserve"> max 50 mb </w:t>
+        <w:t xml:space="preserve"> max 50 </w:t>
+      </w:r>
+      <w:proofErr w:type="gramStart"/>
+      <w:r>
+        <w:t xml:space="preserve">mb </w:t>
       </w:r>
       <w:r>
         <w:t>.</w:t>
       </w:r>
+      <w:proofErr w:type="gramEnd"/>
     </w:p>
     <w:p>
       <w:pPr>
@@ -3238,7 +3226,15 @@
         </w:numPr>
       </w:pPr>
       <w:r>
-        <w:t xml:space="preserve">Movie supports mp4 and ogg. </w:t>
+        <w:t xml:space="preserve">Movie supports mp4 and </w:t>
+      </w:r>
+      <w:proofErr w:type="spellStart"/>
+      <w:r>
+        <w:t>ogg</w:t>
+      </w:r>
+      <w:proofErr w:type="spellEnd"/>
+      <w:r>
+        <w:t xml:space="preserve">. </w:t>
       </w:r>
     </w:p>
     <w:p>
@@ -3307,7 +3303,11 @@
         <w:t>product</w:t>
       </w:r>
       <w:r>
-        <w:t xml:space="preserve"> from Appendix A</w:t>
+        <w:t xml:space="preserve"> from Appendix </w:t>
+      </w:r>
+      <w:proofErr w:type="gramStart"/>
+      <w:r>
+        <w:t>A</w:t>
       </w:r>
       <w:r>
         <w:t xml:space="preserve"> </w:t>
@@ -3315,6 +3315,7 @@
       <w:r>
         <w:t>.</w:t>
       </w:r>
+      <w:proofErr w:type="gramEnd"/>
       <w:r>
         <w:t xml:space="preserve"> </w:t>
       </w:r>
@@ -3489,8 +3490,13 @@
           <w:numId w:val="5"/>
         </w:numPr>
       </w:pPr>
-      <w:r>
-        <w:t xml:space="preserve">PC : </w:t>
+      <w:proofErr w:type="gramStart"/>
+      <w:r>
+        <w:t>PC :</w:t>
+      </w:r>
+      <w:proofErr w:type="gramEnd"/>
+      <w:r>
+        <w:t xml:space="preserve"> </w:t>
       </w:r>
       <w:r>
         <w:t>floating to the right</w:t>
@@ -3513,8 +3519,13 @@
           <w:numId w:val="5"/>
         </w:numPr>
       </w:pPr>
-      <w:r>
-        <w:t>Tablet : floating to the left</w:t>
+      <w:proofErr w:type="gramStart"/>
+      <w:r>
+        <w:t>Tablet :</w:t>
+      </w:r>
+      <w:proofErr w:type="gramEnd"/>
+      <w:r>
+        <w:t xml:space="preserve"> floating to the left</w:t>
       </w:r>
       <w:r>
         <w:t>.</w:t>
@@ -3531,8 +3542,13 @@
           <w:numId w:val="5"/>
         </w:numPr>
       </w:pPr>
-      <w:r>
-        <w:t xml:space="preserve">Mobile : </w:t>
+      <w:proofErr w:type="gramStart"/>
+      <w:r>
+        <w:t>Mobile :</w:t>
+      </w:r>
+      <w:proofErr w:type="gramEnd"/>
+      <w:r>
+        <w:t xml:space="preserve"> </w:t>
       </w:r>
       <w:r>
         <w:t xml:space="preserve">under the article and </w:t>
@@ -3540,9 +3556,11 @@
       <w:r>
         <w:t xml:space="preserve">image is </w:t>
       </w:r>
+      <w:proofErr w:type="spellStart"/>
       <w:r>
         <w:t>centered</w:t>
       </w:r>
+      <w:proofErr w:type="spellEnd"/>
       <w:r>
         <w:t xml:space="preserve"> with margin</w:t>
       </w:r>
@@ -3561,11 +3579,16 @@
           <w:numId w:val="5"/>
         </w:numPr>
       </w:pPr>
+      <w:proofErr w:type="gramStart"/>
       <w:r>
         <w:t>Aside</w:t>
       </w:r>
       <w:r>
-        <w:t xml:space="preserve"> : with 5 reasons.</w:t>
+        <w:t xml:space="preserve"> :</w:t>
+      </w:r>
+      <w:proofErr w:type="gramEnd"/>
+      <w:r>
+        <w:t xml:space="preserve"> with 5 reasons.</w:t>
       </w:r>
     </w:p>
     <w:p>
@@ -3722,7 +3745,15 @@
         <w:t>”</w:t>
       </w:r>
       <w:r>
-        <w:t xml:space="preserve"> color #FFF</w:t>
+        <w:t xml:space="preserve"> </w:t>
+      </w:r>
+      <w:proofErr w:type="spellStart"/>
+      <w:r>
+        <w:t>color</w:t>
+      </w:r>
+      <w:proofErr w:type="spellEnd"/>
+      <w:r>
+        <w:t xml:space="preserve"> #FFF</w:t>
       </w:r>
       <w:r>
         <w:t xml:space="preserve">. </w:t>
@@ -3799,6 +3830,7 @@
       <w:r>
         <w:t xml:space="preserve"> layout </w:t>
       </w:r>
+      <w:proofErr w:type="gramStart"/>
       <w:r>
         <w:t>module</w:t>
       </w:r>
@@ -3808,6 +3840,7 @@
       <w:r>
         <w:t>.</w:t>
       </w:r>
+      <w:proofErr w:type="gramEnd"/>
       <w:r>
         <w:t xml:space="preserve"> </w:t>
       </w:r>
@@ -3857,30 +3890,6 @@
           <w:bCs/>
         </w:rPr>
         <w:br w:type="page"/>
-      </w:r>
-    </w:p>
-    <w:p>
-      <w:pPr>
-        <w:pStyle w:val="NoSpacing"/>
-        <w:rPr>
-          <w:b/>
-          <w:bCs/>
-        </w:rPr>
-      </w:pPr>
-      <w:r>
-        <w:rPr>
-          <w:b/>
-          <w:bCs/>
-        </w:rPr>
-        <w:lastRenderedPageBreak/>
-        <w:t xml:space="preserve">PC version </w:t>
-      </w:r>
-      <w:r>
-        <w:rPr>
-          <w:b/>
-          <w:bCs/>
-        </w:rPr>
-        <w:t>index.html</w:t>
       </w:r>
     </w:p>
     <w:p>
@@ -3898,7 +3907,8 @@
           <w:bCs/>
           <w:lang w:val="nl-NL"/>
         </w:rPr>
-        <w:t>NIET VIA GRID DOEN M</w:t>
+        <w:lastRenderedPageBreak/>
+        <w:t xml:space="preserve">PC version </w:t>
       </w:r>
       <w:r>
         <w:rPr>
@@ -3906,10 +3916,34 @@
           <w:bCs/>
           <w:lang w:val="nl-NL"/>
         </w:rPr>
+        <w:t>index.html</w:t>
+      </w:r>
+    </w:p>
+    <w:p>
+      <w:pPr>
+        <w:pStyle w:val="NoSpacing"/>
+        <w:rPr>
+          <w:b/>
+          <w:bCs/>
+          <w:lang w:val="nl-NL"/>
+        </w:rPr>
+      </w:pPr>
+      <w:r>
+        <w:rPr>
+          <w:b/>
+          <w:bCs/>
+          <w:lang w:val="nl-NL"/>
+        </w:rPr>
+        <w:t>NIET VIA GRID DOEN M</w:t>
+      </w:r>
+      <w:r>
+        <w:rPr>
+          <w:b/>
+          <w:bCs/>
+          <w:lang w:val="nl-NL"/>
+        </w:rPr>
         <w:t>AAR VIA FLEXBOX</w:t>
       </w:r>
-      <w:bookmarkStart w:id="4" w:name="_GoBack"/>
-      <w:bookmarkEnd w:id="4"/>
     </w:p>
     <w:p>
       <w:pPr>
@@ -4132,12 +4166,14 @@
       <w:pPr>
         <w:pStyle w:val="Heading2"/>
       </w:pPr>
-      <w:bookmarkStart w:id="5" w:name="_Toc53319285"/>
+      <w:bookmarkStart w:id="4" w:name="_Toc53319285"/>
+      <w:bookmarkStart w:id="5" w:name="_GoBack"/>
+      <w:bookmarkEnd w:id="5"/>
       <w:r>
         <w:lastRenderedPageBreak/>
         <w:t>howsolarworks.html</w:t>
       </w:r>
-      <w:bookmarkEnd w:id="5"/>
+      <w:bookmarkEnd w:id="4"/>
     </w:p>
     <w:p>
       <w:pPr>
@@ -4254,7 +4290,15 @@
         </w:numPr>
       </w:pPr>
       <w:r>
-        <w:t>Use &lt;h1&gt; tag, for the title. Example “InHolland solar energy”.</w:t>
+        <w:t>Use &lt;h1&gt; tag, for the title. Example “</w:t>
+      </w:r>
+      <w:proofErr w:type="spellStart"/>
+      <w:r>
+        <w:t>InHolland</w:t>
+      </w:r>
+      <w:proofErr w:type="spellEnd"/>
+      <w:r>
+        <w:t xml:space="preserve"> solar energy”.</w:t>
       </w:r>
     </w:p>
     <w:p>
@@ -4266,7 +4310,15 @@
         </w:numPr>
       </w:pPr>
       <w:r>
-        <w:t>Use &lt;h2&gt; tag for the payoff . Example “Make the world a better place”.</w:t>
+        <w:t xml:space="preserve">Use &lt;h2&gt; tag for the </w:t>
+      </w:r>
+      <w:proofErr w:type="gramStart"/>
+      <w:r>
+        <w:t>payoff .</w:t>
+      </w:r>
+      <w:proofErr w:type="gramEnd"/>
+      <w:r>
+        <w:t xml:space="preserve"> Example “Make the world a better place”.</w:t>
       </w:r>
     </w:p>
     <w:p>
@@ -4374,7 +4426,15 @@
         </w:numPr>
       </w:pPr>
       <w:r>
-        <w:t>Mobile website is using a hamburger menu with only html and css.</w:t>
+        <w:t xml:space="preserve">Mobile website is using a hamburger menu with only html and </w:t>
+      </w:r>
+      <w:proofErr w:type="spellStart"/>
+      <w:r>
+        <w:t>css</w:t>
+      </w:r>
+      <w:proofErr w:type="spellEnd"/>
+      <w:r>
+        <w:t>.</w:t>
       </w:r>
     </w:p>
     <w:p>
@@ -4386,7 +4446,15 @@
         </w:numPr>
       </w:pPr>
       <w:r>
-        <w:t xml:space="preserve">Article 1 : </w:t>
+        <w:t xml:space="preserve">Article </w:t>
+      </w:r>
+      <w:proofErr w:type="gramStart"/>
+      <w:r>
+        <w:t>1 :</w:t>
+      </w:r>
+      <w:proofErr w:type="gramEnd"/>
+      <w:r>
+        <w:t xml:space="preserve"> </w:t>
       </w:r>
       <w:r>
         <w:t xml:space="preserve">Solar panels </w:t>
@@ -4421,11 +4489,16 @@
       <w:r>
         <w:t xml:space="preserve">Article </w:t>
       </w:r>
+      <w:proofErr w:type="gramStart"/>
       <w:r>
         <w:t>2</w:t>
       </w:r>
       <w:r>
-        <w:t xml:space="preserve"> : </w:t>
+        <w:t xml:space="preserve"> :</w:t>
+      </w:r>
+      <w:proofErr w:type="gramEnd"/>
+      <w:r>
+        <w:t xml:space="preserve"> </w:t>
       </w:r>
       <w:r>
         <w:t>Charge controller</w:t>
@@ -4466,11 +4539,16 @@
       <w:r>
         <w:t xml:space="preserve">Article </w:t>
       </w:r>
+      <w:proofErr w:type="gramStart"/>
       <w:r>
         <w:t>3</w:t>
       </w:r>
       <w:r>
-        <w:t xml:space="preserve"> : </w:t>
+        <w:t xml:space="preserve"> :</w:t>
+      </w:r>
+      <w:proofErr w:type="gramEnd"/>
+      <w:r>
+        <w:t xml:space="preserve"> </w:t>
       </w:r>
       <w:r>
         <w:t>Battery system</w:t>
@@ -4511,11 +4589,16 @@
       <w:r>
         <w:t xml:space="preserve">Article </w:t>
       </w:r>
+      <w:proofErr w:type="gramStart"/>
       <w:r>
         <w:t>4</w:t>
       </w:r>
       <w:r>
-        <w:t xml:space="preserve"> : </w:t>
+        <w:t xml:space="preserve"> :</w:t>
+      </w:r>
+      <w:proofErr w:type="gramEnd"/>
+      <w:r>
+        <w:t xml:space="preserve"> </w:t>
       </w:r>
       <w:r>
         <w:t>DC power</w:t>
@@ -4553,11 +4636,16 @@
       <w:r>
         <w:t xml:space="preserve">Article </w:t>
       </w:r>
+      <w:proofErr w:type="gramStart"/>
       <w:r>
         <w:t>5</w:t>
       </w:r>
       <w:r>
-        <w:t xml:space="preserve"> : </w:t>
+        <w:t xml:space="preserve"> :</w:t>
+      </w:r>
+      <w:proofErr w:type="gramEnd"/>
+      <w:r>
+        <w:t xml:space="preserve"> </w:t>
       </w:r>
       <w:r>
         <w:t>Inverter</w:t>
@@ -4595,11 +4683,16 @@
       <w:r>
         <w:t xml:space="preserve">Article </w:t>
       </w:r>
+      <w:proofErr w:type="gramStart"/>
       <w:r>
         <w:t>6</w:t>
       </w:r>
       <w:r>
-        <w:t xml:space="preserve"> : </w:t>
+        <w:t xml:space="preserve"> :</w:t>
+      </w:r>
+      <w:proofErr w:type="gramEnd"/>
+      <w:r>
+        <w:t xml:space="preserve"> </w:t>
       </w:r>
       <w:r>
         <w:t>AC power</w:t>
@@ -4617,10 +4710,18 @@
         <w:t xml:space="preserve">Write a story about </w:t>
       </w:r>
       <w:r>
-        <w:t>AC (alternating current)</w:t>
-      </w:r>
-      <w:r>
-        <w:t>(70 – 100 words per product).</w:t>
+        <w:t xml:space="preserve">AC (alternating </w:t>
+      </w:r>
+      <w:proofErr w:type="gramStart"/>
+      <w:r>
+        <w:t>current)</w:t>
+      </w:r>
+      <w:r>
+        <w:t>(</w:t>
+      </w:r>
+      <w:proofErr w:type="gramEnd"/>
+      <w:r>
+        <w:t>70 – 100 words per product).</w:t>
       </w:r>
     </w:p>
     <w:p>
@@ -4631,8 +4732,13 @@
           <w:numId w:val="11"/>
         </w:numPr>
       </w:pPr>
-      <w:r>
-        <w:t xml:space="preserve">Aside : </w:t>
+      <w:proofErr w:type="gramStart"/>
+      <w:r>
+        <w:t>Aside :</w:t>
+      </w:r>
+      <w:proofErr w:type="gramEnd"/>
+      <w:r>
+        <w:t xml:space="preserve"> </w:t>
       </w:r>
       <w:r>
         <w:t xml:space="preserve">3 </w:t>
@@ -4732,7 +4838,15 @@
         <w:t>fixed</w:t>
       </w:r>
       <w:r>
-        <w:t xml:space="preserve"> box with the text “Cookie statement” color #FFF. </w:t>
+        <w:t xml:space="preserve"> box with the text “Cookie statement” </w:t>
+      </w:r>
+      <w:proofErr w:type="spellStart"/>
+      <w:r>
+        <w:t>color</w:t>
+      </w:r>
+      <w:proofErr w:type="spellEnd"/>
+      <w:r>
+        <w:t xml:space="preserve"> #FFF. </w:t>
       </w:r>
     </w:p>
     <w:p>
@@ -4783,7 +4897,15 @@
         <w:t xml:space="preserve">grid </w:t>
       </w:r>
       <w:r>
-        <w:t xml:space="preserve">layout module . </w:t>
+        <w:t xml:space="preserve">layout </w:t>
+      </w:r>
+      <w:proofErr w:type="gramStart"/>
+      <w:r>
+        <w:t>module .</w:t>
+      </w:r>
+      <w:proofErr w:type="gramEnd"/>
+      <w:r>
+        <w:t xml:space="preserve"> </w:t>
       </w:r>
     </w:p>
     <w:p>
@@ -4939,6 +5061,9 @@
         <w:t xml:space="preserve"> </w:t>
       </w:r>
       <w:r>
+        <w:rPr>
+          <w:noProof/>
+        </w:rPr>
         <w:drawing>
           <wp:inline distT="0" distB="0" distL="0" distR="0" wp14:anchorId="0472D6D8" wp14:editId="6EB8B311">
             <wp:extent cx="5972810" cy="3479165"/>
@@ -4981,41 +5106,33 @@
         <w:rPr>
           <w:b/>
           <w:bCs/>
-          <w:lang w:val="en-US"/>
+          <w:lang w:val="nl-NL"/>
         </w:rPr>
       </w:pPr>
       <w:r>
         <w:rPr>
           <w:b/>
           <w:bCs/>
-          <w:lang w:val="en-US"/>
-        </w:rPr>
-        <w:t>Kijk powerpoint teru</w:t>
-      </w:r>
-      <w:r>
+          <w:lang w:val="nl-NL"/>
+        </w:rPr>
+        <w:t>Kijk powerpoint terug!</w:t>
+      </w:r>
+    </w:p>
+    <w:p>
+      <w:pPr>
         <w:rPr>
           <w:b/>
           <w:bCs/>
-          <w:lang w:val="en-US"/>
-        </w:rPr>
-        <w:t>g!</w:t>
-      </w:r>
+          <w:lang w:val="nl-NL"/>
+        </w:rPr>
+      </w:pPr>
     </w:p>
     <w:p>
       <w:pPr>
         <w:rPr>
           <w:b/>
           <w:bCs/>
-          <w:lang w:val="en-US"/>
-        </w:rPr>
-      </w:pPr>
-    </w:p>
-    <w:p>
-      <w:pPr>
-        <w:rPr>
-          <w:b/>
-          <w:bCs/>
-          <w:lang w:val="en-US"/>
+          <w:lang w:val="nl-NL"/>
         </w:rPr>
       </w:pPr>
     </w:p>
@@ -5297,7 +5414,15 @@
         </w:numPr>
       </w:pPr>
       <w:r>
-        <w:t>Use &lt;h1&gt; tag, for the title. Example “InHolland solar energy”.</w:t>
+        <w:t>Use &lt;h1&gt; tag, for the title. Example “</w:t>
+      </w:r>
+      <w:proofErr w:type="spellStart"/>
+      <w:r>
+        <w:t>InHolland</w:t>
+      </w:r>
+      <w:proofErr w:type="spellEnd"/>
+      <w:r>
+        <w:t xml:space="preserve"> solar energy”.</w:t>
       </w:r>
     </w:p>
     <w:p>
@@ -5309,7 +5434,15 @@
         </w:numPr>
       </w:pPr>
       <w:r>
-        <w:t>Use &lt;h2&gt; tag for the payoff . Example “Make the world a better place”.</w:t>
+        <w:t xml:space="preserve">Use &lt;h2&gt; tag for the </w:t>
+      </w:r>
+      <w:proofErr w:type="gramStart"/>
+      <w:r>
+        <w:t>payoff .</w:t>
+      </w:r>
+      <w:proofErr w:type="gramEnd"/>
+      <w:r>
+        <w:t xml:space="preserve"> Example “Make the world a better place”.</w:t>
       </w:r>
     </w:p>
     <w:p>
@@ -5408,7 +5541,15 @@
         </w:numPr>
       </w:pPr>
       <w:r>
-        <w:t>Mobile website is using a hamburger menu with only html and css.</w:t>
+        <w:t xml:space="preserve">Mobile website is using a hamburger menu with only html and </w:t>
+      </w:r>
+      <w:proofErr w:type="spellStart"/>
+      <w:r>
+        <w:t>css</w:t>
+      </w:r>
+      <w:proofErr w:type="spellEnd"/>
+      <w:r>
+        <w:t>.</w:t>
       </w:r>
     </w:p>
     <w:p>
@@ -5497,8 +5638,13 @@
           <w:numId w:val="12"/>
         </w:numPr>
       </w:pPr>
-      <w:r>
-        <w:t>Aside : 3 Products.</w:t>
+      <w:proofErr w:type="gramStart"/>
+      <w:r>
+        <w:t>Aside :</w:t>
+      </w:r>
+      <w:proofErr w:type="gramEnd"/>
+      <w:r>
+        <w:t xml:space="preserve"> 3 Products.</w:t>
       </w:r>
     </w:p>
     <w:p>
@@ -5574,7 +5720,15 @@
         <w:t>fixed</w:t>
       </w:r>
       <w:r>
-        <w:t xml:space="preserve"> box with the text “Cookie statement” color #FFF. </w:t>
+        <w:t xml:space="preserve"> box with the text “Cookie statement” </w:t>
+      </w:r>
+      <w:proofErr w:type="spellStart"/>
+      <w:r>
+        <w:t>color</w:t>
+      </w:r>
+      <w:proofErr w:type="spellEnd"/>
+      <w:r>
+        <w:t xml:space="preserve"> #FFF. </w:t>
       </w:r>
     </w:p>
     <w:p>
@@ -5961,7 +6115,15 @@
         </w:numPr>
       </w:pPr>
       <w:r>
-        <w:t>Use &lt;h1&gt; tag, for the title. Example “InHolland solar energy”.</w:t>
+        <w:t>Use &lt;h1&gt; tag, for the title. Example “</w:t>
+      </w:r>
+      <w:proofErr w:type="spellStart"/>
+      <w:r>
+        <w:t>InHolland</w:t>
+      </w:r>
+      <w:proofErr w:type="spellEnd"/>
+      <w:r>
+        <w:t xml:space="preserve"> solar energy”.</w:t>
       </w:r>
     </w:p>
     <w:p>
@@ -5973,7 +6135,15 @@
         </w:numPr>
       </w:pPr>
       <w:r>
-        <w:t>Use &lt;h2&gt; tag for the payoff . Example “Make the world a better place”.</w:t>
+        <w:t xml:space="preserve">Use &lt;h2&gt; tag for the </w:t>
+      </w:r>
+      <w:proofErr w:type="gramStart"/>
+      <w:r>
+        <w:t>payoff .</w:t>
+      </w:r>
+      <w:proofErr w:type="gramEnd"/>
+      <w:r>
+        <w:t xml:space="preserve"> Example “Make the world a better place”.</w:t>
       </w:r>
     </w:p>
     <w:p>
@@ -6078,7 +6248,15 @@
         </w:numPr>
       </w:pPr>
       <w:r>
-        <w:t>Mobile website is using a hamburger menu with only html and css.</w:t>
+        <w:t xml:space="preserve">Mobile website is using a hamburger menu with only html and </w:t>
+      </w:r>
+      <w:proofErr w:type="spellStart"/>
+      <w:r>
+        <w:t>css</w:t>
+      </w:r>
+      <w:proofErr w:type="spellEnd"/>
+      <w:r>
+        <w:t>.</w:t>
       </w:r>
     </w:p>
     <w:p>
@@ -6123,7 +6301,15 @@
         <w:t xml:space="preserve"> i-want-solar-energy.com</w:t>
       </w:r>
       <w:r>
-        <w:t>/testform.php"</w:t>
+        <w:t>/</w:t>
+      </w:r>
+      <w:proofErr w:type="spellStart"/>
+      <w:r>
+        <w:t>testform.php</w:t>
+      </w:r>
+      <w:proofErr w:type="spellEnd"/>
+      <w:r>
+        <w:t>"</w:t>
       </w:r>
       <w:r>
         <w:t xml:space="preserve"> (also for testing) </w:t>
@@ -6204,8 +6390,13 @@
         </w:numPr>
       </w:pPr>
       <w:r>
-        <w:t>Use the tag fieldset</w:t>
-      </w:r>
+        <w:t xml:space="preserve">Use the tag </w:t>
+      </w:r>
+      <w:proofErr w:type="spellStart"/>
+      <w:r>
+        <w:t>fieldset</w:t>
+      </w:r>
+      <w:proofErr w:type="spellEnd"/>
       <w:r>
         <w:t>.</w:t>
       </w:r>
@@ -6230,8 +6421,13 @@
           <w:numId w:val="13"/>
         </w:numPr>
       </w:pPr>
-      <w:r>
-        <w:t>Aside : 3 Products.</w:t>
+      <w:proofErr w:type="gramStart"/>
+      <w:r>
+        <w:t>Aside :</w:t>
+      </w:r>
+      <w:proofErr w:type="gramEnd"/>
+      <w:r>
+        <w:t xml:space="preserve"> 3 Products.</w:t>
       </w:r>
     </w:p>
     <w:p>
@@ -6307,7 +6503,15 @@
         <w:t>fixed</w:t>
       </w:r>
       <w:r>
-        <w:t xml:space="preserve"> box with the text “Cookie statement” color #FFF. </w:t>
+        <w:t xml:space="preserve"> box with the text “Cookie statement” </w:t>
+      </w:r>
+      <w:proofErr w:type="spellStart"/>
+      <w:r>
+        <w:t>color</w:t>
+      </w:r>
+      <w:proofErr w:type="spellEnd"/>
+      <w:r>
+        <w:t xml:space="preserve"> #FFF. </w:t>
       </w:r>
     </w:p>
     <w:p>
@@ -7843,7 +8047,15 @@
         <w:t>sufficient</w:t>
       </w:r>
       <w:r>
-        <w:t>, sufficient and excellent.</w:t>
+        <w:t xml:space="preserve">, </w:t>
+      </w:r>
+      <w:proofErr w:type="gramStart"/>
+      <w:r>
+        <w:t>sufficient</w:t>
+      </w:r>
+      <w:proofErr w:type="gramEnd"/>
+      <w:r>
+        <w:t xml:space="preserve"> and excellent.</w:t>
       </w:r>
       <w:r>
         <w:t xml:space="preserve"> The highest score in the group counts. To get the points for excellent, </w:t>
@@ -7852,7 +8064,15 @@
         <w:t>it is mandatory to achieve all the features of</w:t>
       </w:r>
       <w:r>
-        <w:t xml:space="preserve"> sufficient.  </w:t>
+        <w:t xml:space="preserve"> </w:t>
+      </w:r>
+      <w:proofErr w:type="gramStart"/>
+      <w:r>
+        <w:t>sufficient</w:t>
+      </w:r>
+      <w:proofErr w:type="gramEnd"/>
+      <w:r>
+        <w:t xml:space="preserve">.  </w:t>
       </w:r>
     </w:p>
     <w:p>
@@ -7912,8 +8132,13 @@
           <w:numId w:val="6"/>
         </w:numPr>
       </w:pPr>
-      <w:r>
-        <w:t xml:space="preserve">Sufficient counts for </w:t>
+      <w:proofErr w:type="gramStart"/>
+      <w:r>
+        <w:t>Sufficient</w:t>
+      </w:r>
+      <w:proofErr w:type="gramEnd"/>
+      <w:r>
+        <w:t xml:space="preserve"> counts for </w:t>
       </w:r>
       <w:r>
         <w:t>11</w:t>
@@ -8031,7 +8256,15 @@
         <w:t xml:space="preserve"> </w:t>
       </w:r>
       <w:r>
-        <w:t xml:space="preserve">If one or more items from sufficient is mist the group sufficient will be graded as insufficient. </w:t>
+        <w:t xml:space="preserve">If one or more items from </w:t>
+      </w:r>
+      <w:proofErr w:type="gramStart"/>
+      <w:r>
+        <w:t>sufficient</w:t>
+      </w:r>
+      <w:proofErr w:type="gramEnd"/>
+      <w:r>
+        <w:t xml:space="preserve"> is mist the group sufficient will be graded as insufficient. </w:t>
       </w:r>
     </w:p>
     <w:p>
@@ -8077,8 +8310,13 @@
         </w:numPr>
       </w:pPr>
       <w:r>
-        <w:t>All items from sufficient</w:t>
-      </w:r>
+        <w:t xml:space="preserve">All items from </w:t>
+      </w:r>
+      <w:proofErr w:type="gramStart"/>
+      <w:r>
+        <w:t>sufficient</w:t>
+      </w:r>
+      <w:proofErr w:type="gramEnd"/>
       <w:r>
         <w:t xml:space="preserve"> </w:t>
       </w:r>
@@ -8153,7 +8391,15 @@
         <w:t>Uses all entities right</w:t>
       </w:r>
       <w:r>
-        <w:t xml:space="preserve"> ©,®,™</w:t>
+        <w:t xml:space="preserve"> </w:t>
+      </w:r>
+      <w:proofErr w:type="gramStart"/>
+      <w:r>
+        <w:t>©,®</w:t>
+      </w:r>
+      <w:proofErr w:type="gramEnd"/>
+      <w:r>
+        <w:t>,™</w:t>
       </w:r>
       <w:r>
         <w:t xml:space="preserve">, </w:t>
@@ -8171,7 +8417,15 @@
         </w:numPr>
       </w:pPr>
       <w:r>
-        <w:t>Uses img folder for all images</w:t>
+        <w:t xml:space="preserve">Uses </w:t>
+      </w:r>
+      <w:proofErr w:type="spellStart"/>
+      <w:r>
+        <w:t>img</w:t>
+      </w:r>
+      <w:proofErr w:type="spellEnd"/>
+      <w:r>
+        <w:t xml:space="preserve"> folder for all images</w:t>
       </w:r>
       <w:r>
         <w:t>.</w:t>
@@ -8213,7 +8467,15 @@
         </w:numPr>
       </w:pPr>
       <w:r>
-        <w:t>Uses figcaption element.</w:t>
+        <w:t xml:space="preserve">Uses </w:t>
+      </w:r>
+      <w:proofErr w:type="spellStart"/>
+      <w:r>
+        <w:t>figcaption</w:t>
+      </w:r>
+      <w:proofErr w:type="spellEnd"/>
+      <w:r>
+        <w:t xml:space="preserve"> element.</w:t>
       </w:r>
     </w:p>
     <w:p>
@@ -8272,9 +8534,11 @@
         <w:pStyle w:val="NoSpacing"/>
         <w:ind w:left="360"/>
       </w:pPr>
+      <w:proofErr w:type="gramStart"/>
       <w:r>
         <w:t>Sufficient</w:t>
       </w:r>
+      <w:proofErr w:type="gramEnd"/>
     </w:p>
     <w:p>
       <w:pPr>
@@ -8399,7 +8663,15 @@
         </w:numPr>
       </w:pPr>
       <w:r>
-        <w:t>Uses img element with an image</w:t>
+        <w:t xml:space="preserve">Uses </w:t>
+      </w:r>
+      <w:proofErr w:type="spellStart"/>
+      <w:r>
+        <w:t>img</w:t>
+      </w:r>
+      <w:proofErr w:type="spellEnd"/>
+      <w:r>
+        <w:t xml:space="preserve"> element with an image</w:t>
       </w:r>
       <w:r>
         <w:t>.</w:t>
@@ -8509,7 +8781,15 @@
         </w:numPr>
       </w:pPr>
       <w:r>
-        <w:t xml:space="preserve">All items from sufficient </w:t>
+        <w:t xml:space="preserve">All items from </w:t>
+      </w:r>
+      <w:proofErr w:type="gramStart"/>
+      <w:r>
+        <w:t>sufficient</w:t>
+      </w:r>
+      <w:proofErr w:type="gramEnd"/>
+      <w:r>
+        <w:t xml:space="preserve"> </w:t>
       </w:r>
       <w:r>
         <w:t>are passed</w:t>
@@ -8527,7 +8807,15 @@
         </w:numPr>
       </w:pPr>
       <w:r>
-        <w:t>Uses type attribute with value "text/css" for the stylesheet</w:t>
+        <w:t>Uses type attribute with value "text/</w:t>
+      </w:r>
+      <w:proofErr w:type="spellStart"/>
+      <w:r>
+        <w:t>css</w:t>
+      </w:r>
+      <w:proofErr w:type="spellEnd"/>
+      <w:r>
+        <w:t>" for the stylesheet</w:t>
       </w:r>
       <w:r>
         <w:t>.</w:t>
@@ -8554,7 +8842,15 @@
         </w:numPr>
       </w:pPr>
       <w:r>
-        <w:t xml:space="preserve">Uses "css" folder (lowercase). </w:t>
+        <w:t>Uses "</w:t>
+      </w:r>
+      <w:proofErr w:type="spellStart"/>
+      <w:r>
+        <w:t>css</w:t>
+      </w:r>
+      <w:proofErr w:type="spellEnd"/>
+      <w:r>
+        <w:t xml:space="preserve">" folder (lowercase). </w:t>
       </w:r>
     </w:p>
     <w:p>
@@ -8681,9 +8977,11 @@
       <w:r>
         <w:t xml:space="preserve">      </w:t>
       </w:r>
+      <w:proofErr w:type="gramStart"/>
       <w:r>
         <w:t>Sufficient</w:t>
       </w:r>
+      <w:proofErr w:type="gramEnd"/>
     </w:p>
     <w:p>
       <w:pPr>
@@ -8866,7 +9164,15 @@
         </w:numPr>
       </w:pPr>
       <w:r>
-        <w:t xml:space="preserve">Uses em tag. </w:t>
+        <w:t xml:space="preserve">Uses </w:t>
+      </w:r>
+      <w:proofErr w:type="spellStart"/>
+      <w:r>
+        <w:t>em</w:t>
+      </w:r>
+      <w:proofErr w:type="spellEnd"/>
+      <w:r>
+        <w:t xml:space="preserve"> tag. </w:t>
       </w:r>
     </w:p>
     <w:p>
@@ -8913,7 +9219,15 @@
         </w:numPr>
       </w:pPr>
       <w:r>
-        <w:t xml:space="preserve">All items from sufficient </w:t>
+        <w:t xml:space="preserve">All items from </w:t>
+      </w:r>
+      <w:proofErr w:type="gramStart"/>
+      <w:r>
+        <w:t>sufficient</w:t>
+      </w:r>
+      <w:proofErr w:type="gramEnd"/>
+      <w:r>
+        <w:t xml:space="preserve"> </w:t>
       </w:r>
       <w:r>
         <w:t>are passed</w:t>
@@ -8931,7 +9245,23 @@
         </w:numPr>
       </w:pPr>
       <w:r>
-        <w:t>Uses font family "Notable", designed by Eli Block, Hana Tanimura, Noemie Le Coz from Google fonts</w:t>
+        <w:t xml:space="preserve">Uses font family "Notable", designed by Eli Block, Hana </w:t>
+      </w:r>
+      <w:proofErr w:type="spellStart"/>
+      <w:r>
+        <w:t>Tanimura</w:t>
+      </w:r>
+      <w:proofErr w:type="spellEnd"/>
+      <w:r>
+        <w:t xml:space="preserve">, </w:t>
+      </w:r>
+      <w:proofErr w:type="spellStart"/>
+      <w:r>
+        <w:t>Noemie</w:t>
+      </w:r>
+      <w:proofErr w:type="spellEnd"/>
+      <w:r>
+        <w:t xml:space="preserve"> Le Coz from Google fonts</w:t>
       </w:r>
       <w:r>
         <w:t>.</w:t>
@@ -8949,7 +9279,31 @@
         </w:numPr>
       </w:pPr>
       <w:r>
-        <w:t>Uses print color Pantome 123C with CMYK property. (Color in RGB is #</w:t>
+        <w:t xml:space="preserve">Uses print </w:t>
+      </w:r>
+      <w:proofErr w:type="spellStart"/>
+      <w:r>
+        <w:t>color</w:t>
+      </w:r>
+      <w:proofErr w:type="spellEnd"/>
+      <w:r>
+        <w:t xml:space="preserve"> </w:t>
+      </w:r>
+      <w:proofErr w:type="spellStart"/>
+      <w:r>
+        <w:t>Pantome</w:t>
+      </w:r>
+      <w:proofErr w:type="spellEnd"/>
+      <w:r>
+        <w:t xml:space="preserve"> 123C with CMYK property. (</w:t>
+      </w:r>
+      <w:proofErr w:type="spellStart"/>
+      <w:r>
+        <w:t>Color</w:t>
+      </w:r>
+      <w:proofErr w:type="spellEnd"/>
+      <w:r>
+        <w:t xml:space="preserve"> in RGB is #</w:t>
       </w:r>
       <w:r>
         <w:t>FFC</w:t>
@@ -8988,7 +9342,23 @@
         </w:numPr>
       </w:pPr>
       <w:r>
-        <w:t>Uses relative units in css (em, rem)</w:t>
+        <w:t xml:space="preserve">Uses relative units in </w:t>
+      </w:r>
+      <w:proofErr w:type="spellStart"/>
+      <w:r>
+        <w:t>css</w:t>
+      </w:r>
+      <w:proofErr w:type="spellEnd"/>
+      <w:r>
+        <w:t xml:space="preserve"> (</w:t>
+      </w:r>
+      <w:proofErr w:type="spellStart"/>
+      <w:r>
+        <w:t>em</w:t>
+      </w:r>
+      <w:proofErr w:type="spellEnd"/>
+      <w:r>
+        <w:t>, rem)</w:t>
       </w:r>
       <w:r>
         <w:t>.</w:t>
@@ -9032,9 +9402,11 @@
         <w:pStyle w:val="NoSpacing"/>
         <w:ind w:left="360"/>
       </w:pPr>
+      <w:proofErr w:type="gramStart"/>
       <w:r>
         <w:t>Sufficient</w:t>
       </w:r>
+      <w:proofErr w:type="gramEnd"/>
     </w:p>
     <w:p>
       <w:pPr>
@@ -9066,7 +9438,15 @@
         </w:numPr>
       </w:pPr>
       <w:r>
-        <w:t>Uses absolute units in css (px)</w:t>
+        <w:t xml:space="preserve">Uses absolute units in </w:t>
+      </w:r>
+      <w:proofErr w:type="spellStart"/>
+      <w:r>
+        <w:t>css</w:t>
+      </w:r>
+      <w:proofErr w:type="spellEnd"/>
+      <w:r>
+        <w:t xml:space="preserve"> (px)</w:t>
       </w:r>
       <w:r>
         <w:t>.</w:t>
@@ -9081,7 +9461,15 @@
         </w:numPr>
       </w:pPr>
       <w:r>
-        <w:t>Uses at least 7 different color properties in hexadecimal</w:t>
+        <w:t xml:space="preserve">Uses at least 7 different </w:t>
+      </w:r>
+      <w:proofErr w:type="spellStart"/>
+      <w:r>
+        <w:t>color</w:t>
+      </w:r>
+      <w:proofErr w:type="spellEnd"/>
+      <w:r>
+        <w:t xml:space="preserve"> properties in hexadecimal</w:t>
       </w:r>
       <w:r>
         <w:t>.</w:t>
@@ -9120,8 +9508,13 @@
         </w:numPr>
       </w:pPr>
       <w:r>
-        <w:t>Uses property letter-spacing</w:t>
-      </w:r>
+        <w:t xml:space="preserve">Uses property </w:t>
+      </w:r>
+      <w:proofErr w:type="gramStart"/>
+      <w:r>
+        <w:t>letter-spacing</w:t>
+      </w:r>
+      <w:proofErr w:type="gramEnd"/>
       <w:r>
         <w:t>.</w:t>
       </w:r>
@@ -9165,8 +9558,13 @@
         </w:numPr>
       </w:pPr>
       <w:r>
-        <w:t>Uses property word-spacing</w:t>
-      </w:r>
+        <w:t xml:space="preserve">Uses property </w:t>
+      </w:r>
+      <w:proofErr w:type="gramStart"/>
+      <w:r>
+        <w:t>word-spacing</w:t>
+      </w:r>
+      <w:proofErr w:type="gramEnd"/>
       <w:r>
         <w:t>.</w:t>
       </w:r>
@@ -9221,7 +9619,15 @@
         </w:numPr>
       </w:pPr>
       <w:r>
-        <w:t xml:space="preserve">All items from sufficient </w:t>
+        <w:t xml:space="preserve">All items from </w:t>
+      </w:r>
+      <w:proofErr w:type="gramStart"/>
+      <w:r>
+        <w:t>sufficient</w:t>
+      </w:r>
+      <w:proofErr w:type="gramEnd"/>
+      <w:r>
+        <w:t xml:space="preserve"> </w:t>
       </w:r>
       <w:r>
         <w:t>are passed</w:t>
@@ -9278,7 +9684,15 @@
         </w:numPr>
       </w:pPr>
       <w:r>
-        <w:t xml:space="preserve">Uses pseudo-class first-child to color the first column #FF0 from a table. </w:t>
+        <w:t xml:space="preserve">Uses pseudo-class first-child to </w:t>
+      </w:r>
+      <w:proofErr w:type="spellStart"/>
+      <w:r>
+        <w:t>color</w:t>
+      </w:r>
+      <w:proofErr w:type="spellEnd"/>
+      <w:r>
+        <w:t xml:space="preserve"> the first column #FF0 from a table. </w:t>
       </w:r>
     </w:p>
     <w:p>
@@ -9290,7 +9704,31 @@
         </w:numPr>
       </w:pPr>
       <w:r>
-        <w:t xml:space="preserve">Uses pseudo-class nth-child to color the even horizontal lines the background color #CFF and odd lines #FFF from a table. </w:t>
+        <w:t xml:space="preserve">Uses pseudo-class </w:t>
+      </w:r>
+      <w:proofErr w:type="gramStart"/>
+      <w:r>
+        <w:t>nth-child</w:t>
+      </w:r>
+      <w:proofErr w:type="gramEnd"/>
+      <w:r>
+        <w:t xml:space="preserve"> to </w:t>
+      </w:r>
+      <w:proofErr w:type="spellStart"/>
+      <w:r>
+        <w:t>color</w:t>
+      </w:r>
+      <w:proofErr w:type="spellEnd"/>
+      <w:r>
+        <w:t xml:space="preserve"> the even horizontal lines the background </w:t>
+      </w:r>
+      <w:proofErr w:type="spellStart"/>
+      <w:r>
+        <w:t>color</w:t>
+      </w:r>
+      <w:proofErr w:type="spellEnd"/>
+      <w:r>
+        <w:t xml:space="preserve"> #CFF and odd lines #FFF from a table. </w:t>
       </w:r>
     </w:p>
     <w:p>
@@ -9355,9 +9793,11 @@
         <w:pStyle w:val="NoSpacing"/>
         <w:ind w:left="360"/>
       </w:pPr>
+      <w:proofErr w:type="gramStart"/>
       <w:r>
         <w:t>Sufficient</w:t>
       </w:r>
+      <w:proofErr w:type="gramEnd"/>
     </w:p>
     <w:p>
       <w:pPr>
@@ -9379,8 +9819,13 @@
         <w:t>not</w:t>
       </w:r>
       <w:r>
-        <w:t xml:space="preserve"> using property value !important</w:t>
-      </w:r>
+        <w:t xml:space="preserve"> using property </w:t>
+      </w:r>
+      <w:proofErr w:type="gramStart"/>
+      <w:r>
+        <w:t>value !important</w:t>
+      </w:r>
+      <w:proofErr w:type="gramEnd"/>
       <w:r>
         <w:t>.</w:t>
       </w:r>
@@ -9424,11 +9869,16 @@
         </w:numPr>
       </w:pPr>
       <w:r>
-        <w:t xml:space="preserve">Uses selecting elements by </w:t>
+        <w:t xml:space="preserve">Uses selecting elements </w:t>
+      </w:r>
+      <w:proofErr w:type="gramStart"/>
+      <w:r>
+        <w:t xml:space="preserve">by </w:t>
       </w:r>
       <w:r>
         <w:t>,</w:t>
       </w:r>
+      <w:proofErr w:type="gramEnd"/>
       <w:r>
         <w:t xml:space="preserve"> (comma)</w:t>
       </w:r>
@@ -9460,8 +9910,13 @@
         </w:numPr>
       </w:pPr>
       <w:r>
-        <w:t>Uses the property border-color</w:t>
-      </w:r>
+        <w:t>Uses the property border-</w:t>
+      </w:r>
+      <w:proofErr w:type="spellStart"/>
+      <w:r>
+        <w:t>color</w:t>
+      </w:r>
+      <w:proofErr w:type="spellEnd"/>
       <w:r>
         <w:t>.</w:t>
       </w:r>
@@ -9554,7 +10009,15 @@
         </w:numPr>
       </w:pPr>
       <w:r>
-        <w:t xml:space="preserve">All items from sufficient </w:t>
+        <w:t xml:space="preserve">All items from </w:t>
+      </w:r>
+      <w:proofErr w:type="gramStart"/>
+      <w:r>
+        <w:t>sufficient</w:t>
+      </w:r>
+      <w:proofErr w:type="gramEnd"/>
+      <w:r>
+        <w:t xml:space="preserve"> </w:t>
       </w:r>
       <w:r>
         <w:t>are passed</w:t>
@@ -9700,9 +10163,11 @@
         <w:pStyle w:val="NoSpacing"/>
         <w:ind w:left="360"/>
       </w:pPr>
+      <w:proofErr w:type="gramStart"/>
       <w:r>
         <w:t>Sufficient</w:t>
       </w:r>
+      <w:proofErr w:type="gramEnd"/>
     </w:p>
     <w:p>
       <w:pPr>
@@ -9812,11 +10277,16 @@
         </w:numPr>
       </w:pPr>
       <w:r>
-        <w:t xml:space="preserve">Uses author attribute value </w:t>
+        <w:t xml:space="preserve">Uses author attribute </w:t>
+      </w:r>
+      <w:proofErr w:type="gramStart"/>
+      <w:r>
+        <w:t xml:space="preserve">value </w:t>
       </w:r>
       <w:r>
         <w:t>.</w:t>
       </w:r>
+      <w:proofErr w:type="gramEnd"/>
     </w:p>
     <w:p>
       <w:pPr>
@@ -9999,9 +10469,11 @@
       <w:r>
         <w:t xml:space="preserve"> internet or snippets from your </w:t>
       </w:r>
+      <w:proofErr w:type="gramStart"/>
       <w:r>
         <w:t>colleagues</w:t>
       </w:r>
+      <w:proofErr w:type="gramEnd"/>
       <w:r>
         <w:t xml:space="preserve"> students. </w:t>
       </w:r>
@@ -10101,8 +10573,18 @@
           <w:color w:val="000000"/>
           <w:lang w:eastAsia="en-GB"/>
         </w:rPr>
-        <w:t>/httpdocs</w:t>
-      </w:r>
+        <w:t>/</w:t>
+      </w:r>
+      <w:proofErr w:type="spellStart"/>
+      <w:r>
+        <w:rPr>
+          <w:rFonts w:eastAsia="Times New Roman" w:cs="Calibri"/>
+          <w:color w:val="000000"/>
+          <w:lang w:eastAsia="en-GB"/>
+        </w:rPr>
+        <w:t>httpdocs</w:t>
+      </w:r>
+      <w:proofErr w:type="spellEnd"/>
       <w:r>
         <w:rPr>
           <w:rFonts w:eastAsia="Times New Roman" w:cs="Calibri"/>
@@ -10152,8 +10634,9 @@
           <w:color w:val="000000"/>
           <w:lang w:eastAsia="en-GB"/>
         </w:rPr>
-        <w:t>/studentnum</w:t>
-      </w:r>
+        <w:t>/</w:t>
+      </w:r>
+      <w:proofErr w:type="spellStart"/>
       <w:r>
         <w:rPr>
           <w:rFonts w:eastAsia="Times New Roman" w:cs="Calibri"/>
@@ -10162,7 +10645,7 @@
           <w:color w:val="000000"/>
           <w:lang w:eastAsia="en-GB"/>
         </w:rPr>
-        <w:t>b</w:t>
+        <w:t>studentnum</w:t>
       </w:r>
       <w:r>
         <w:rPr>
@@ -10172,8 +10655,19 @@
           <w:color w:val="000000"/>
           <w:lang w:eastAsia="en-GB"/>
         </w:rPr>
+        <w:t>b</w:t>
+      </w:r>
+      <w:r>
+        <w:rPr>
+          <w:rFonts w:eastAsia="Times New Roman" w:cs="Calibri"/>
+          <w:b/>
+          <w:bCs/>
+          <w:color w:val="000000"/>
+          <w:lang w:eastAsia="en-GB"/>
+        </w:rPr>
         <w:t>er</w:t>
       </w:r>
+      <w:proofErr w:type="spellEnd"/>
       <w:r>
         <w:rPr>
           <w:rFonts w:eastAsia="Times New Roman" w:cs="Calibri"/>
@@ -10636,6 +11130,7 @@
         </w:rPr>
         <w:t xml:space="preserve">) </w:t>
       </w:r>
+      <w:proofErr w:type="gramStart"/>
       <w:r>
         <w:rPr>
           <w:rFonts w:eastAsia="Times New Roman" w:cs="Calibri"/>
@@ -10650,7 +11145,16 @@
           <w:color w:val="000000"/>
           <w:lang w:eastAsia="en-GB"/>
         </w:rPr>
-        <w:t>allowed to use.</w:t>
+        <w:t>allowed to</w:t>
+      </w:r>
+      <w:proofErr w:type="gramEnd"/>
+      <w:r>
+        <w:rPr>
+          <w:rFonts w:eastAsia="Times New Roman" w:cs="Calibri"/>
+          <w:color w:val="000000"/>
+          <w:lang w:eastAsia="en-GB"/>
+        </w:rPr>
+        <w:t xml:space="preserve"> use.</w:t>
       </w:r>
     </w:p>
     <w:p>
@@ -10944,8 +11448,21 @@
       <w:pPr>
         <w:pStyle w:val="NoSpacing"/>
       </w:pPr>
-      <w:r>
-        <w:t>Product : Victron SmartSolar MPPT 100-50 12V 24V charge controller</w:t>
+      <w:proofErr w:type="gramStart"/>
+      <w:r>
+        <w:t>Product :</w:t>
+      </w:r>
+      <w:proofErr w:type="gramEnd"/>
+      <w:r>
+        <w:t xml:space="preserve"> Victron </w:t>
+      </w:r>
+      <w:proofErr w:type="spellStart"/>
+      <w:r>
+        <w:t>SmartSolar</w:t>
+      </w:r>
+      <w:proofErr w:type="spellEnd"/>
+      <w:r>
+        <w:t xml:space="preserve"> MPPT 100-50 12V 24V charge controller</w:t>
       </w:r>
     </w:p>
     <w:p>
@@ -10998,8 +11515,21 @@
       <w:pPr>
         <w:pStyle w:val="NoSpacing"/>
       </w:pPr>
-      <w:r>
-        <w:t>Product : Victron SmartSolar MPPT 150-35 12V 24V 48V charge controller</w:t>
+      <w:proofErr w:type="gramStart"/>
+      <w:r>
+        <w:t>Product :</w:t>
+      </w:r>
+      <w:proofErr w:type="gramEnd"/>
+      <w:r>
+        <w:t xml:space="preserve"> Victron </w:t>
+      </w:r>
+      <w:proofErr w:type="spellStart"/>
+      <w:r>
+        <w:t>SmartSolar</w:t>
+      </w:r>
+      <w:proofErr w:type="spellEnd"/>
+      <w:r>
+        <w:t xml:space="preserve"> MPPT 150-35 12V 24V 48V charge controller</w:t>
       </w:r>
     </w:p>
     <w:p>
@@ -11049,8 +11579,13 @@
       <w:pPr>
         <w:pStyle w:val="NoSpacing"/>
       </w:pPr>
-      <w:r>
-        <w:t>Product : SMA SB3.6 Solar panels inverter 1 phase</w:t>
+      <w:proofErr w:type="gramStart"/>
+      <w:r>
+        <w:t>Product :</w:t>
+      </w:r>
+      <w:proofErr w:type="gramEnd"/>
+      <w:r>
+        <w:t xml:space="preserve"> SMA SB3.6 Solar panels inverter 1 phase</w:t>
       </w:r>
     </w:p>
     <w:p>
@@ -11100,8 +11635,13 @@
       <w:pPr>
         <w:pStyle w:val="NoSpacing"/>
       </w:pPr>
-      <w:r>
-        <w:t>Product : SMA STP8.0 Solar panels inverter 3-phases</w:t>
+      <w:proofErr w:type="gramStart"/>
+      <w:r>
+        <w:t>Product :</w:t>
+      </w:r>
+      <w:proofErr w:type="gramEnd"/>
+      <w:r>
+        <w:t xml:space="preserve"> SMA STP8.0 Solar panels inverter 3-phases</w:t>
       </w:r>
     </w:p>
     <w:p>
@@ -11151,8 +11691,13 @@
       <w:pPr>
         <w:pStyle w:val="NoSpacing"/>
       </w:pPr>
-      <w:r>
-        <w:t xml:space="preserve">Product : </w:t>
+      <w:proofErr w:type="gramStart"/>
+      <w:r>
+        <w:t>Product :</w:t>
+      </w:r>
+      <w:proofErr w:type="gramEnd"/>
+      <w:r>
+        <w:t xml:space="preserve"> </w:t>
       </w:r>
       <w:r>
         <w:t xml:space="preserve">Victron </w:t>
@@ -11208,8 +11753,13 @@
       <w:pPr>
         <w:pStyle w:val="NoSpacing"/>
       </w:pPr>
-      <w:r>
-        <w:t>Product : Victron Smart inverter 12V 2000W 230V~</w:t>
+      <w:proofErr w:type="gramStart"/>
+      <w:r>
+        <w:t>Product :</w:t>
+      </w:r>
+      <w:proofErr w:type="gramEnd"/>
+      <w:r>
+        <w:t xml:space="preserve"> Victron Smart inverter 12V 2000W 230V~</w:t>
       </w:r>
     </w:p>
     <w:p>
@@ -11259,8 +11809,13 @@
       <w:pPr>
         <w:pStyle w:val="NoSpacing"/>
       </w:pPr>
-      <w:r>
-        <w:t>Product : Victron AGM Super Cycle battery 12V 100Ah</w:t>
+      <w:proofErr w:type="gramStart"/>
+      <w:r>
+        <w:t>Product :</w:t>
+      </w:r>
+      <w:proofErr w:type="gramEnd"/>
+      <w:r>
+        <w:t xml:space="preserve"> Victron AGM Super Cycle battery 12V 100Ah</w:t>
       </w:r>
     </w:p>
     <w:p>
@@ -11310,9 +11865,19 @@
       <w:pPr>
         <w:pStyle w:val="NoSpacing"/>
       </w:pPr>
-      <w:r>
-        <w:t>Product : Victron Phoenix inverter 12V 1200W VE.Direct</w:t>
-      </w:r>
+      <w:proofErr w:type="gramStart"/>
+      <w:r>
+        <w:t>Product :</w:t>
+      </w:r>
+      <w:proofErr w:type="gramEnd"/>
+      <w:r>
+        <w:t xml:space="preserve"> Victron Phoenix inverter 12V 1200W </w:t>
+      </w:r>
+      <w:proofErr w:type="spellStart"/>
+      <w:r>
+        <w:t>VE.Direct</w:t>
+      </w:r>
+      <w:proofErr w:type="spellEnd"/>
     </w:p>
     <w:p>
       <w:pPr>
@@ -11361,15 +11926,30 @@
       <w:pPr>
         <w:pStyle w:val="NoSpacing"/>
       </w:pPr>
-      <w:r>
-        <w:t xml:space="preserve">Product : </w:t>
+      <w:proofErr w:type="gramStart"/>
+      <w:r>
+        <w:t>Product :</w:t>
+      </w:r>
+      <w:proofErr w:type="gramEnd"/>
+      <w:r>
+        <w:t xml:space="preserve"> </w:t>
       </w:r>
       <w:r>
         <w:t xml:space="preserve">Victron </w:t>
       </w:r>
-      <w:r>
-        <w:t>MultiPlus 12/3000/120-16 230V VE.Bus</w:t>
-      </w:r>
+      <w:proofErr w:type="spellStart"/>
+      <w:r>
+        <w:t>MultiPlus</w:t>
+      </w:r>
+      <w:proofErr w:type="spellEnd"/>
+      <w:r>
+        <w:t xml:space="preserve"> 12/3000/120-16 230V </w:t>
+      </w:r>
+      <w:proofErr w:type="spellStart"/>
+      <w:r>
+        <w:t>VE.Bus</w:t>
+      </w:r>
+      <w:proofErr w:type="spellEnd"/>
     </w:p>
     <w:p>
       <w:pPr>
@@ -11418,8 +11998,29 @@
       <w:pPr>
         <w:pStyle w:val="NoSpacing"/>
       </w:pPr>
-      <w:r>
-        <w:t>Product : EasySolar 24/3000/70-50 MPPT 150/70 230V~ with color control</w:t>
+      <w:proofErr w:type="gramStart"/>
+      <w:r>
+        <w:t>Product :</w:t>
+      </w:r>
+      <w:proofErr w:type="gramEnd"/>
+      <w:r>
+        <w:t xml:space="preserve"> </w:t>
+      </w:r>
+      <w:proofErr w:type="spellStart"/>
+      <w:r>
+        <w:t>EasySolar</w:t>
+      </w:r>
+      <w:proofErr w:type="spellEnd"/>
+      <w:r>
+        <w:t xml:space="preserve"> 24/3000/70-50 MPPT 150/70 230V~ with </w:t>
+      </w:r>
+      <w:proofErr w:type="spellStart"/>
+      <w:r>
+        <w:t>color</w:t>
+      </w:r>
+      <w:proofErr w:type="spellEnd"/>
+      <w:r>
+        <w:t xml:space="preserve"> control</w:t>
       </w:r>
     </w:p>
     <w:p>
@@ -11513,19 +12114,7 @@
       <w:rPr>
         <w:lang w:val="nl-NL"/>
       </w:rPr>
-      <w:t xml:space="preserve">Webmarkup </w:t>
-    </w:r>
-    <w:r>
-      <w:rPr>
-        <w:lang w:val="nl-NL"/>
-      </w:rPr>
-      <w:t xml:space="preserve">- </w:t>
-    </w:r>
-    <w:r>
-      <w:rPr>
-        <w:lang w:val="nl-NL"/>
-      </w:rPr>
-      <w:t>Assessment guide</w:t>
+      <w:t>Webmarkup - Assessment guide</w:t>
     </w:r>
     <w:r>
       <w:rPr>
@@ -11952,7 +12541,7 @@
                   <w:txbxContent>
                     <w:p>
                       <w:pPr>
-                        <w:pStyle w:val="Koptekst"/>
+                        <w:pStyle w:val="Header"/>
                         <w:jc w:val="right"/>
                         <w:rPr>
                           <w:color w:val="FFFFFF" w:themeColor="background1"/>
@@ -16707,7 +17296,7 @@
 </file>
 
 <file path=customXml/itemProps2.xml><?xml version="1.0" encoding="utf-8"?>
-<ds:datastoreItem xmlns:ds="http://schemas.openxmlformats.org/officeDocument/2006/customXml" ds:itemID="{20421220-AC68-43AB-A46E-2CDF800E588A}">
+<ds:datastoreItem xmlns:ds="http://schemas.openxmlformats.org/officeDocument/2006/customXml" ds:itemID="{97816D21-7ABD-4B06-A822-A7DF47DBA2F2}">
   <ds:schemaRefs>
     <ds:schemaRef ds:uri="http://schemas.openxmlformats.org/officeDocument/2006/bibliography"/>
   </ds:schemaRefs>

</xml_diff>